<commit_message>
notes on snow articles
</commit_message>
<xml_diff>
--- a/References/articles/SnowNotes.docx
+++ b/References/articles/SnowNotes.docx
@@ -68,18 +68,8 @@
           <w:sz w:val="24"/>
           <w:szCs w:val="24"/>
         </w:rPr>
-        <w:t xml:space="preserve">Alpine or not alpine- further research, why is it different from </w:t>
-      </w:r>
-      <w:proofErr w:type="gramStart"/>
-      <w:r>
-        <w:rPr>
-          <w:rFonts w:ascii="Times New Roman" w:hAnsi="Times New Roman" w:cs="Times New Roman"/>
-          <w:sz w:val="24"/>
-          <w:szCs w:val="24"/>
-        </w:rPr>
-        <w:t>alpine</w:t>
-      </w:r>
-      <w:proofErr w:type="gramEnd"/>
+        <w:t>Alpine or not alpine- further research, why is it different from alpine</w:t>
+      </w:r>
     </w:p>
     <w:p>
       <w:pPr>
@@ -118,13 +108,8 @@
         </w:numPr>
       </w:pPr>
       <w:r>
-        <w:t xml:space="preserve">Less snow related to advanced snow melt- initiate growth earlier, extending the growing </w:t>
-      </w:r>
-      <w:proofErr w:type="gramStart"/>
-      <w:r>
-        <w:t>period</w:t>
-      </w:r>
-      <w:proofErr w:type="gramEnd"/>
+        <w:t>Less snow related to advanced snow melt- initiate growth earlier, extending the growing period</w:t>
+      </w:r>
     </w:p>
     <w:p>
       <w:pPr>
@@ -135,13 +120,8 @@
         </w:numPr>
       </w:pPr>
       <w:r>
-        <w:t xml:space="preserve">More evapotranspiration could lead to dryer soils in growing </w:t>
-      </w:r>
-      <w:proofErr w:type="gramStart"/>
-      <w:r>
-        <w:t>season</w:t>
-      </w:r>
-      <w:proofErr w:type="gramEnd"/>
+        <w:t>More evapotranspiration could lead to dryer soils in growing season</w:t>
+      </w:r>
     </w:p>
     <w:p>
       <w:pPr>
@@ -152,13 +132,8 @@
         </w:numPr>
       </w:pPr>
       <w:r>
-        <w:t xml:space="preserve">Winter snow affects soil moisture availability in growing season- soil moisture anomaly formed from melting snowpack takes months to </w:t>
-      </w:r>
-      <w:proofErr w:type="gramStart"/>
-      <w:r>
-        <w:t>dissipate</w:t>
-      </w:r>
-      <w:proofErr w:type="gramEnd"/>
+        <w:t>Winter snow affects soil moisture availability in growing season- soil moisture anomaly formed from melting snowpack takes months to dissipate</w:t>
+      </w:r>
     </w:p>
     <w:p>
       <w:pPr>
@@ -199,13 +174,8 @@
         <w:t xml:space="preserve"> (snow water equivalent)</w:t>
       </w:r>
       <w:r>
-        <w:t xml:space="preserve">, timing of snowmelt, spring onset date on vegetation </w:t>
-      </w:r>
-      <w:proofErr w:type="gramStart"/>
-      <w:r>
-        <w:t>productivity</w:t>
-      </w:r>
-      <w:proofErr w:type="gramEnd"/>
+        <w:t>, timing of snowmelt, spring onset date on vegetation productivity</w:t>
+      </w:r>
     </w:p>
     <w:p>
       <w:pPr>
@@ -216,13 +186,8 @@
         </w:numPr>
       </w:pPr>
       <w:r>
-        <w:t xml:space="preserve">Increased snowpack doesn’t necessarily mean delayed snow </w:t>
-      </w:r>
-      <w:proofErr w:type="gramStart"/>
-      <w:r>
-        <w:t>melt</w:t>
-      </w:r>
-      <w:proofErr w:type="gramEnd"/>
+        <w:t>Increased snowpack doesn’t necessarily mean delayed snow melt</w:t>
+      </w:r>
     </w:p>
     <w:p>
       <w:pPr>
@@ -233,15 +198,7 @@
         </w:numPr>
       </w:pPr>
       <w:r>
-        <w:t xml:space="preserve">Snowmelt is </w:t>
-      </w:r>
-      <w:proofErr w:type="gramStart"/>
-      <w:r>
-        <w:t>accompanies</w:t>
-      </w:r>
-      <w:proofErr w:type="gramEnd"/>
-      <w:r>
-        <w:t xml:space="preserve"> by increased temperatures which is largely recognized as most ecologically relevant cue for spring onset in many species.</w:t>
+        <w:t>Snowmelt is accompanies by increased temperatures which is largely recognized as most ecologically relevant cue for spring onset in many species.</w:t>
       </w:r>
     </w:p>
     <w:p>
@@ -253,13 +210,8 @@
         </w:numPr>
       </w:pPr>
       <w:r>
-        <w:t xml:space="preserve">Spring onset was not synchronized with snowmelt- insufficient heat accumulation after snowmelt and light limitation might prevent plants from taking advantage of snow </w:t>
-      </w:r>
-      <w:proofErr w:type="gramStart"/>
-      <w:r>
-        <w:t>melt</w:t>
-      </w:r>
-      <w:proofErr w:type="gramEnd"/>
+        <w:t>Spring onset was not synchronized with snowmelt- insufficient heat accumulation after snowmelt and light limitation might prevent plants from taking advantage of snow melt</w:t>
+      </w:r>
     </w:p>
     <w:p>
       <w:r>
@@ -287,13 +239,8 @@
         </w:numPr>
       </w:pPr>
       <w:r>
-        <w:t xml:space="preserve">Early DOBG may lead to frost damage in plants which could be the reason that DOBG and snowpack didn’t influence flowering phenology for early </w:t>
-      </w:r>
-      <w:proofErr w:type="gramStart"/>
-      <w:r>
-        <w:t>plants</w:t>
-      </w:r>
-      <w:proofErr w:type="gramEnd"/>
+        <w:t>Early DOBG may lead to frost damage in plants which could be the reason that DOBG and snowpack didn’t influence flowering phenology for early plants</w:t>
+      </w:r>
     </w:p>
     <w:p>
       <w:pPr>
@@ -316,15 +263,7 @@
         </w:numPr>
       </w:pPr>
       <w:r>
-        <w:t xml:space="preserve">Less </w:t>
-      </w:r>
-      <w:proofErr w:type="gramStart"/>
-      <w:r>
-        <w:t>snow pack</w:t>
-      </w:r>
-      <w:proofErr w:type="gramEnd"/>
-      <w:r>
-        <w:t xml:space="preserve"> lead to earlier emergence of species.</w:t>
+        <w:t>Less snow pack lead to earlier emergence of species.</w:t>
       </w:r>
     </w:p>
     <w:p>
@@ -348,13 +287,8 @@
         </w:numPr>
       </w:pPr>
       <w:r>
-        <w:t xml:space="preserve">Flower buds are particularly sensitive to cold temperatures. Earlier plants could have exaggerated responses to cold when snow melt happens too </w:t>
-      </w:r>
-      <w:proofErr w:type="gramStart"/>
-      <w:r>
-        <w:t>soon</w:t>
-      </w:r>
-      <w:proofErr w:type="gramEnd"/>
+        <w:t>Flower buds are particularly sensitive to cold temperatures. Earlier plants could have exaggerated responses to cold when snow melt happens too soon</w:t>
+      </w:r>
     </w:p>
     <w:p>
       <w:pPr>
@@ -366,6 +300,171 @@
       </w:pPr>
       <w:r>
         <w:t>Heating increased growth and reduced frost-killed buds</w:t>
+      </w:r>
+    </w:p>
+    <w:p>
+      <w:r>
+        <w:t>Semenchuk (2016)</w:t>
+      </w:r>
+    </w:p>
+    <w:p>
+      <w:pPr>
+        <w:pStyle w:val="ListParagraph"/>
+        <w:numPr>
+          <w:ilvl w:val="0"/>
+          <w:numId w:val="4"/>
+        </w:numPr>
+      </w:pPr>
+      <w:r>
+        <w:t>Late-season phases/plants are triggered by environmental thresholds of factors such as day length, light quality, temperature, and soil moisture</w:t>
+      </w:r>
+    </w:p>
+    <w:p>
+      <w:pPr>
+        <w:pStyle w:val="ListParagraph"/>
+        <w:numPr>
+          <w:ilvl w:val="0"/>
+          <w:numId w:val="4"/>
+        </w:numPr>
+      </w:pPr>
+      <w:r>
+        <w:t>Phenology response to snowmelt date may be species-specific</w:t>
+      </w:r>
+    </w:p>
+    <w:p>
+      <w:pPr>
+        <w:pStyle w:val="ListParagraph"/>
+        <w:numPr>
+          <w:ilvl w:val="0"/>
+          <w:numId w:val="4"/>
+        </w:numPr>
+      </w:pPr>
+      <w:r>
+        <w:t>Hypotheses: phenoperiods are shorter in late-melting snow</w:t>
+      </w:r>
+    </w:p>
+    <w:p>
+      <w:pPr>
+        <w:pStyle w:val="ListParagraph"/>
+        <w:numPr>
+          <w:ilvl w:val="1"/>
+          <w:numId w:val="4"/>
+        </w:numPr>
+      </w:pPr>
+      <w:r>
+        <w:t>Short seed maturation decreases viability</w:t>
+      </w:r>
+    </w:p>
+    <w:p>
+      <w:pPr>
+        <w:pStyle w:val="ListParagraph"/>
+        <w:numPr>
+          <w:ilvl w:val="1"/>
+          <w:numId w:val="4"/>
+        </w:numPr>
+      </w:pPr>
+      <w:r>
+        <w:t>Species- specific</w:t>
+      </w:r>
+    </w:p>
+    <w:p>
+      <w:pPr>
+        <w:pStyle w:val="ListParagraph"/>
+        <w:numPr>
+          <w:ilvl w:val="0"/>
+          <w:numId w:val="4"/>
+        </w:numPr>
+      </w:pPr>
+      <w:r>
+        <w:t>How to cite R</w:t>
+      </w:r>
+    </w:p>
+    <w:p>
+      <w:pPr>
+        <w:pStyle w:val="ListParagraph"/>
+        <w:numPr>
+          <w:ilvl w:val="0"/>
+          <w:numId w:val="4"/>
+        </w:numPr>
+      </w:pPr>
+      <w:r>
+        <w:t>DOBG and snowpack might not have much of an effect because, plants may shorten their phenophases to compensate for a late start</w:t>
+      </w:r>
+    </w:p>
+    <w:p>
+      <w:pPr>
+        <w:pStyle w:val="ListParagraph"/>
+        <w:numPr>
+          <w:ilvl w:val="0"/>
+          <w:numId w:val="4"/>
+        </w:numPr>
+      </w:pPr>
+      <w:r>
+        <w:lastRenderedPageBreak/>
+        <w:t>Shorter phenophases could mean lower seed viability</w:t>
+      </w:r>
+      <w:r>
+        <w:t>- they found more of an interannual effect than snow depth</w:t>
+      </w:r>
+    </w:p>
+    <w:p>
+      <w:pPr>
+        <w:pStyle w:val="ListParagraph"/>
+        <w:numPr>
+          <w:ilvl w:val="0"/>
+          <w:numId w:val="4"/>
+        </w:numPr>
+      </w:pPr>
+      <w:r>
+        <w:t>In some species the soil moisture from the deep snow may have played a bigger role in development than the active period duration</w:t>
+      </w:r>
+    </w:p>
+    <w:p>
+      <w:pPr>
+        <w:pStyle w:val="ListParagraph"/>
+        <w:numPr>
+          <w:ilvl w:val="0"/>
+          <w:numId w:val="4"/>
+        </w:numPr>
+      </w:pPr>
+      <w:r>
+        <w:t>Flowering period was unaffected by snow regime- flowering duration is more closely linked to temperature</w:t>
+      </w:r>
+    </w:p>
+    <w:p>
+      <w:pPr>
+        <w:pStyle w:val="ListParagraph"/>
+        <w:numPr>
+          <w:ilvl w:val="0"/>
+          <w:numId w:val="4"/>
+        </w:numPr>
+      </w:pPr>
+      <w:r>
+        <w:t>Deeper snow protects sensitive buds from frost damage</w:t>
+      </w:r>
+    </w:p>
+    <w:p>
+      <w:pPr>
+        <w:pStyle w:val="ListParagraph"/>
+        <w:numPr>
+          <w:ilvl w:val="0"/>
+          <w:numId w:val="4"/>
+        </w:numPr>
+      </w:pPr>
+      <w:r>
+        <w:t>Warmer temperatures could also speed up phenophases</w:t>
+      </w:r>
+    </w:p>
+    <w:p>
+      <w:pPr>
+        <w:pStyle w:val="ListParagraph"/>
+        <w:numPr>
+          <w:ilvl w:val="1"/>
+          <w:numId w:val="4"/>
+        </w:numPr>
+      </w:pPr>
+      <w:r>
+        <w:t>Periodicity may be a competitive trait in species attempting to reside in tundra ecosystems</w:t>
       </w:r>
     </w:p>
     <w:sectPr>
@@ -698,6 +797,119 @@
       </w:rPr>
     </w:lvl>
   </w:abstractNum>
+  <w:abstractNum w:abstractNumId="3" w15:restartNumberingAfterBreak="0">
+    <w:nsid w:val="51683D4E"/>
+    <w:multiLevelType w:val="hybridMultilevel"/>
+    <w:tmpl w:val="550C235C"/>
+    <w:lvl w:ilvl="0" w:tplc="04090001">
+      <w:start w:val="1"/>
+      <w:numFmt w:val="bullet"/>
+      <w:lvlText w:val=""/>
+      <w:lvlJc w:val="left"/>
+      <w:pPr>
+        <w:ind w:left="720" w:hanging="360"/>
+      </w:pPr>
+      <w:rPr>
+        <w:rFonts w:ascii="Symbol" w:hAnsi="Symbol" w:hint="default"/>
+      </w:rPr>
+    </w:lvl>
+    <w:lvl w:ilvl="1" w:tplc="04090003">
+      <w:start w:val="1"/>
+      <w:numFmt w:val="bullet"/>
+      <w:lvlText w:val="o"/>
+      <w:lvlJc w:val="left"/>
+      <w:pPr>
+        <w:ind w:left="1440" w:hanging="360"/>
+      </w:pPr>
+      <w:rPr>
+        <w:rFonts w:ascii="Courier New" w:hAnsi="Courier New" w:cs="Courier New" w:hint="default"/>
+      </w:rPr>
+    </w:lvl>
+    <w:lvl w:ilvl="2" w:tplc="04090005" w:tentative="1">
+      <w:start w:val="1"/>
+      <w:numFmt w:val="bullet"/>
+      <w:lvlText w:val=""/>
+      <w:lvlJc w:val="left"/>
+      <w:pPr>
+        <w:ind w:left="2160" w:hanging="360"/>
+      </w:pPr>
+      <w:rPr>
+        <w:rFonts w:ascii="Wingdings" w:hAnsi="Wingdings" w:hint="default"/>
+      </w:rPr>
+    </w:lvl>
+    <w:lvl w:ilvl="3" w:tplc="04090001" w:tentative="1">
+      <w:start w:val="1"/>
+      <w:numFmt w:val="bullet"/>
+      <w:lvlText w:val=""/>
+      <w:lvlJc w:val="left"/>
+      <w:pPr>
+        <w:ind w:left="2880" w:hanging="360"/>
+      </w:pPr>
+      <w:rPr>
+        <w:rFonts w:ascii="Symbol" w:hAnsi="Symbol" w:hint="default"/>
+      </w:rPr>
+    </w:lvl>
+    <w:lvl w:ilvl="4" w:tplc="04090003" w:tentative="1">
+      <w:start w:val="1"/>
+      <w:numFmt w:val="bullet"/>
+      <w:lvlText w:val="o"/>
+      <w:lvlJc w:val="left"/>
+      <w:pPr>
+        <w:ind w:left="3600" w:hanging="360"/>
+      </w:pPr>
+      <w:rPr>
+        <w:rFonts w:ascii="Courier New" w:hAnsi="Courier New" w:cs="Courier New" w:hint="default"/>
+      </w:rPr>
+    </w:lvl>
+    <w:lvl w:ilvl="5" w:tplc="04090005" w:tentative="1">
+      <w:start w:val="1"/>
+      <w:numFmt w:val="bullet"/>
+      <w:lvlText w:val=""/>
+      <w:lvlJc w:val="left"/>
+      <w:pPr>
+        <w:ind w:left="4320" w:hanging="360"/>
+      </w:pPr>
+      <w:rPr>
+        <w:rFonts w:ascii="Wingdings" w:hAnsi="Wingdings" w:hint="default"/>
+      </w:rPr>
+    </w:lvl>
+    <w:lvl w:ilvl="6" w:tplc="04090001" w:tentative="1">
+      <w:start w:val="1"/>
+      <w:numFmt w:val="bullet"/>
+      <w:lvlText w:val=""/>
+      <w:lvlJc w:val="left"/>
+      <w:pPr>
+        <w:ind w:left="5040" w:hanging="360"/>
+      </w:pPr>
+      <w:rPr>
+        <w:rFonts w:ascii="Symbol" w:hAnsi="Symbol" w:hint="default"/>
+      </w:rPr>
+    </w:lvl>
+    <w:lvl w:ilvl="7" w:tplc="04090003" w:tentative="1">
+      <w:start w:val="1"/>
+      <w:numFmt w:val="bullet"/>
+      <w:lvlText w:val="o"/>
+      <w:lvlJc w:val="left"/>
+      <w:pPr>
+        <w:ind w:left="5760" w:hanging="360"/>
+      </w:pPr>
+      <w:rPr>
+        <w:rFonts w:ascii="Courier New" w:hAnsi="Courier New" w:cs="Courier New" w:hint="default"/>
+      </w:rPr>
+    </w:lvl>
+    <w:lvl w:ilvl="8" w:tplc="04090005" w:tentative="1">
+      <w:start w:val="1"/>
+      <w:numFmt w:val="bullet"/>
+      <w:lvlText w:val=""/>
+      <w:lvlJc w:val="left"/>
+      <w:pPr>
+        <w:ind w:left="6480" w:hanging="360"/>
+      </w:pPr>
+      <w:rPr>
+        <w:rFonts w:ascii="Wingdings" w:hAnsi="Wingdings" w:hint="default"/>
+      </w:rPr>
+    </w:lvl>
+  </w:abstractNum>
   <w:num w:numId="1">
     <w:abstractNumId w:val="1"/>
   </w:num>
@@ -706,6 +918,9 @@
   </w:num>
   <w:num w:numId="3">
     <w:abstractNumId w:val="0"/>
+  </w:num>
+  <w:num w:numId="4">
+    <w:abstractNumId w:val="3"/>
   </w:num>
 </w:numbering>
 </file>

</xml_diff>

<commit_message>
added notes from another article
</commit_message>
<xml_diff>
--- a/References/articles/SnowNotes.docx
+++ b/References/articles/SnowNotes.docx
@@ -404,7 +404,10 @@
         <w:t>Shorter phenophases could mean lower seed viability</w:t>
       </w:r>
       <w:r>
-        <w:t>- they found more of an interannual effect than snow depth</w:t>
+        <w:t xml:space="preserve">- they found more of an interannual effect than snow </w:t>
+      </w:r>
+      <w:r>
+        <w:t>depth.</w:t>
       </w:r>
     </w:p>
     <w:p>
@@ -428,7 +431,10 @@
         </w:numPr>
       </w:pPr>
       <w:r>
-        <w:t>Flowering period was unaffected by snow regime- flowering duration is more closely linked to temperature</w:t>
+        <w:t xml:space="preserve">Flowering period was unaffected by snow regime- flowering duration is more closely linked to </w:t>
+      </w:r>
+      <w:r>
+        <w:t>temperature.</w:t>
       </w:r>
     </w:p>
     <w:p>
@@ -440,7 +446,10 @@
         </w:numPr>
       </w:pPr>
       <w:r>
-        <w:t>Deeper snow protects sensitive buds from frost damage</w:t>
+        <w:t xml:space="preserve">Deeper snow protects sensitive buds from frost </w:t>
+      </w:r>
+      <w:r>
+        <w:t>damage.</w:t>
       </w:r>
     </w:p>
     <w:p>
@@ -464,7 +473,102 @@
         </w:numPr>
       </w:pPr>
       <w:r>
-        <w:t>Periodicity may be a competitive trait in species attempting to reside in tundra ecosystems</w:t>
+        <w:t xml:space="preserve">Periodicity may be a competitive trait in species attempting to reside in tundra </w:t>
+      </w:r>
+      <w:r>
+        <w:t>ecosystems.</w:t>
+      </w:r>
+    </w:p>
+    <w:p>
+      <w:r>
+        <w:t>Bjorkman (2015)</w:t>
+      </w:r>
+    </w:p>
+    <w:p>
+      <w:pPr>
+        <w:pStyle w:val="ListParagraph"/>
+        <w:numPr>
+          <w:ilvl w:val="0"/>
+          <w:numId w:val="5"/>
+        </w:numPr>
+      </w:pPr>
+      <w:r>
+        <w:t>Snowpack can influence plant phenology through timing of snowmelt, freeze damage, volume of water released by snowmelt</w:t>
+      </w:r>
+    </w:p>
+    <w:p>
+      <w:pPr>
+        <w:pStyle w:val="ListParagraph"/>
+        <w:numPr>
+          <w:ilvl w:val="0"/>
+          <w:numId w:val="5"/>
+        </w:numPr>
+      </w:pPr>
+      <w:r>
+        <w:t>Plots with structures to increase temperature</w:t>
+      </w:r>
+    </w:p>
+    <w:p>
+      <w:pPr>
+        <w:pStyle w:val="ListParagraph"/>
+        <w:numPr>
+          <w:ilvl w:val="0"/>
+          <w:numId w:val="5"/>
+        </w:numPr>
+      </w:pPr>
+      <w:r>
+        <w:t>Increase in snowpack, increase in temperatures, delayed flowering</w:t>
+      </w:r>
+      <w:r>
+        <w:t xml:space="preserve"> in most species</w:t>
+      </w:r>
+    </w:p>
+    <w:p>
+      <w:pPr>
+        <w:pStyle w:val="ListParagraph"/>
+        <w:numPr>
+          <w:ilvl w:val="0"/>
+          <w:numId w:val="5"/>
+        </w:numPr>
+      </w:pPr>
+      <w:r>
+        <w:t>Different species have different variables driving the flowering phenology</w:t>
+      </w:r>
+    </w:p>
+    <w:p>
+      <w:pPr>
+        <w:pStyle w:val="ListParagraph"/>
+        <w:numPr>
+          <w:ilvl w:val="0"/>
+          <w:numId w:val="5"/>
+        </w:numPr>
+      </w:pPr>
+      <w:r>
+        <w:t>Date of snowmelt was significant and strongly related to flowering</w:t>
+      </w:r>
+    </w:p>
+    <w:p>
+      <w:pPr>
+        <w:pStyle w:val="ListParagraph"/>
+        <w:numPr>
+          <w:ilvl w:val="0"/>
+          <w:numId w:val="5"/>
+        </w:numPr>
+      </w:pPr>
+      <w:r>
+        <w:t>Temperate plants- early flowering plants are more sensitive to temperature than late-flowering plants</w:t>
+      </w:r>
+    </w:p>
+    <w:p>
+      <w:pPr>
+        <w:pStyle w:val="ListParagraph"/>
+        <w:numPr>
+          <w:ilvl w:val="0"/>
+          <w:numId w:val="5"/>
+        </w:numPr>
+      </w:pPr>
+      <w:r>
+        <w:t>Shifts in plant communities based on responses to precipitation and temperatures.</w:t>
       </w:r>
     </w:p>
     <w:sectPr>
@@ -593,6 +697,119 @@
     </w:lvl>
   </w:abstractNum>
   <w:abstractNum w:abstractNumId="1" w15:restartNumberingAfterBreak="0">
+    <w:nsid w:val="10461158"/>
+    <w:multiLevelType w:val="hybridMultilevel"/>
+    <w:tmpl w:val="1256CFC8"/>
+    <w:lvl w:ilvl="0" w:tplc="04090001">
+      <w:start w:val="1"/>
+      <w:numFmt w:val="bullet"/>
+      <w:lvlText w:val=""/>
+      <w:lvlJc w:val="left"/>
+      <w:pPr>
+        <w:ind w:left="720" w:hanging="360"/>
+      </w:pPr>
+      <w:rPr>
+        <w:rFonts w:ascii="Symbol" w:hAnsi="Symbol" w:hint="default"/>
+      </w:rPr>
+    </w:lvl>
+    <w:lvl w:ilvl="1" w:tplc="04090003" w:tentative="1">
+      <w:start w:val="1"/>
+      <w:numFmt w:val="bullet"/>
+      <w:lvlText w:val="o"/>
+      <w:lvlJc w:val="left"/>
+      <w:pPr>
+        <w:ind w:left="1440" w:hanging="360"/>
+      </w:pPr>
+      <w:rPr>
+        <w:rFonts w:ascii="Courier New" w:hAnsi="Courier New" w:cs="Courier New" w:hint="default"/>
+      </w:rPr>
+    </w:lvl>
+    <w:lvl w:ilvl="2" w:tplc="04090005" w:tentative="1">
+      <w:start w:val="1"/>
+      <w:numFmt w:val="bullet"/>
+      <w:lvlText w:val=""/>
+      <w:lvlJc w:val="left"/>
+      <w:pPr>
+        <w:ind w:left="2160" w:hanging="360"/>
+      </w:pPr>
+      <w:rPr>
+        <w:rFonts w:ascii="Wingdings" w:hAnsi="Wingdings" w:hint="default"/>
+      </w:rPr>
+    </w:lvl>
+    <w:lvl w:ilvl="3" w:tplc="04090001" w:tentative="1">
+      <w:start w:val="1"/>
+      <w:numFmt w:val="bullet"/>
+      <w:lvlText w:val=""/>
+      <w:lvlJc w:val="left"/>
+      <w:pPr>
+        <w:ind w:left="2880" w:hanging="360"/>
+      </w:pPr>
+      <w:rPr>
+        <w:rFonts w:ascii="Symbol" w:hAnsi="Symbol" w:hint="default"/>
+      </w:rPr>
+    </w:lvl>
+    <w:lvl w:ilvl="4" w:tplc="04090003" w:tentative="1">
+      <w:start w:val="1"/>
+      <w:numFmt w:val="bullet"/>
+      <w:lvlText w:val="o"/>
+      <w:lvlJc w:val="left"/>
+      <w:pPr>
+        <w:ind w:left="3600" w:hanging="360"/>
+      </w:pPr>
+      <w:rPr>
+        <w:rFonts w:ascii="Courier New" w:hAnsi="Courier New" w:cs="Courier New" w:hint="default"/>
+      </w:rPr>
+    </w:lvl>
+    <w:lvl w:ilvl="5" w:tplc="04090005" w:tentative="1">
+      <w:start w:val="1"/>
+      <w:numFmt w:val="bullet"/>
+      <w:lvlText w:val=""/>
+      <w:lvlJc w:val="left"/>
+      <w:pPr>
+        <w:ind w:left="4320" w:hanging="360"/>
+      </w:pPr>
+      <w:rPr>
+        <w:rFonts w:ascii="Wingdings" w:hAnsi="Wingdings" w:hint="default"/>
+      </w:rPr>
+    </w:lvl>
+    <w:lvl w:ilvl="6" w:tplc="04090001" w:tentative="1">
+      <w:start w:val="1"/>
+      <w:numFmt w:val="bullet"/>
+      <w:lvlText w:val=""/>
+      <w:lvlJc w:val="left"/>
+      <w:pPr>
+        <w:ind w:left="5040" w:hanging="360"/>
+      </w:pPr>
+      <w:rPr>
+        <w:rFonts w:ascii="Symbol" w:hAnsi="Symbol" w:hint="default"/>
+      </w:rPr>
+    </w:lvl>
+    <w:lvl w:ilvl="7" w:tplc="04090003" w:tentative="1">
+      <w:start w:val="1"/>
+      <w:numFmt w:val="bullet"/>
+      <w:lvlText w:val="o"/>
+      <w:lvlJc w:val="left"/>
+      <w:pPr>
+        <w:ind w:left="5760" w:hanging="360"/>
+      </w:pPr>
+      <w:rPr>
+        <w:rFonts w:ascii="Courier New" w:hAnsi="Courier New" w:cs="Courier New" w:hint="default"/>
+      </w:rPr>
+    </w:lvl>
+    <w:lvl w:ilvl="8" w:tplc="04090005" w:tentative="1">
+      <w:start w:val="1"/>
+      <w:numFmt w:val="bullet"/>
+      <w:lvlText w:val=""/>
+      <w:lvlJc w:val="left"/>
+      <w:pPr>
+        <w:ind w:left="6480" w:hanging="360"/>
+      </w:pPr>
+      <w:rPr>
+        <w:rFonts w:ascii="Wingdings" w:hAnsi="Wingdings" w:hint="default"/>
+      </w:rPr>
+    </w:lvl>
+  </w:abstractNum>
+  <w:abstractNum w:abstractNumId="2" w15:restartNumberingAfterBreak="0">
     <w:nsid w:val="1B2F1ECE"/>
     <w:multiLevelType w:val="hybridMultilevel"/>
     <w:tmpl w:val="8C982244"/>
@@ -684,7 +901,7 @@
       </w:pPr>
     </w:lvl>
   </w:abstractNum>
-  <w:abstractNum w:abstractNumId="2" w15:restartNumberingAfterBreak="0">
+  <w:abstractNum w:abstractNumId="3" w15:restartNumberingAfterBreak="0">
     <w:nsid w:val="41BA495B"/>
     <w:multiLevelType w:val="hybridMultilevel"/>
     <w:tmpl w:val="EB22017C"/>
@@ -797,7 +1014,7 @@
       </w:rPr>
     </w:lvl>
   </w:abstractNum>
-  <w:abstractNum w:abstractNumId="3" w15:restartNumberingAfterBreak="0">
+  <w:abstractNum w:abstractNumId="4" w15:restartNumberingAfterBreak="0">
     <w:nsid w:val="51683D4E"/>
     <w:multiLevelType w:val="hybridMultilevel"/>
     <w:tmpl w:val="550C235C"/>
@@ -911,16 +1128,19 @@
     </w:lvl>
   </w:abstractNum>
   <w:num w:numId="1">
-    <w:abstractNumId w:val="1"/>
+    <w:abstractNumId w:val="2"/>
   </w:num>
   <w:num w:numId="2">
-    <w:abstractNumId w:val="2"/>
+    <w:abstractNumId w:val="3"/>
   </w:num>
   <w:num w:numId="3">
     <w:abstractNumId w:val="0"/>
   </w:num>
   <w:num w:numId="4">
-    <w:abstractNumId w:val="3"/>
+    <w:abstractNumId w:val="4"/>
+  </w:num>
+  <w:num w:numId="5">
+    <w:abstractNumId w:val="1"/>
   </w:num>
 </w:numbering>
 </file>

</xml_diff>